<commit_message>
Update after duathlon 14.06.2022
</commit_message>
<xml_diff>
--- a/src/Resources/contao/templates/docx/certificate.docx
+++ b/src/Resources/contao/templates/docx/certificate.docx
@@ -67,16 +67,7 @@
           <w:szCs w:val="36"/>
           <w:lang w:val="de-CH"/>
         </w:rPr>
-        <w:t>0</w:t>
-      </w:r>
-      <w:r>
-        <w:rPr>
-          <w:rFonts w:ascii="Century Gothic" w:hAnsi="Century Gothic"/>
-          <w:sz w:val="36"/>
-          <w:szCs w:val="36"/>
-          <w:lang w:val="de-CH"/>
-        </w:rPr>
-        <w:t>7</w:t>
+        <w:t>14</w:t>
       </w:r>
       <w:r>
         <w:rPr>
@@ -128,55 +119,7 @@
           <w:szCs w:val="72"/>
           <w:lang w:val="de-CH"/>
         </w:rPr>
-        <w:t>${</w:t>
-      </w:r>
-      <w:proofErr w:type="spellStart"/>
-      <w:r>
-        <w:rPr>
-          <w:rFonts w:ascii="Century Gothic" w:hAnsi="Century Gothic"/>
-          <w:b/>
-          <w:color w:val="538135" w:themeColor="accent6" w:themeShade="BF"/>
-          <w:sz w:val="72"/>
-          <w:szCs w:val="72"/>
-          <w:lang w:val="de-CH"/>
-        </w:rPr>
-        <w:t>firstname</w:t>
-      </w:r>
-      <w:proofErr w:type="spellEnd"/>
-      <w:r>
-        <w:rPr>
-          <w:rFonts w:ascii="Century Gothic" w:hAnsi="Century Gothic"/>
-          <w:b/>
-          <w:color w:val="538135" w:themeColor="accent6" w:themeShade="BF"/>
-          <w:sz w:val="72"/>
-          <w:szCs w:val="72"/>
-          <w:lang w:val="de-CH"/>
-        </w:rPr>
-        <w:t>} ${</w:t>
-      </w:r>
-      <w:proofErr w:type="spellStart"/>
-      <w:r>
-        <w:rPr>
-          <w:rFonts w:ascii="Century Gothic" w:hAnsi="Century Gothic"/>
-          <w:b/>
-          <w:color w:val="538135" w:themeColor="accent6" w:themeShade="BF"/>
-          <w:sz w:val="72"/>
-          <w:szCs w:val="72"/>
-          <w:lang w:val="de-CH"/>
-        </w:rPr>
-        <w:t>lastname</w:t>
-      </w:r>
-      <w:proofErr w:type="spellEnd"/>
-      <w:r>
-        <w:rPr>
-          <w:rFonts w:ascii="Century Gothic" w:hAnsi="Century Gothic"/>
-          <w:b/>
-          <w:color w:val="538135" w:themeColor="accent6" w:themeShade="BF"/>
-          <w:sz w:val="72"/>
-          <w:szCs w:val="72"/>
-          <w:lang w:val="de-CH"/>
-        </w:rPr>
-        <w:t>}</w:t>
+        <w:t>${firstname} ${lastname}</w:t>
       </w:r>
     </w:p>
     <w:p>
@@ -293,19 +236,18 @@
           <w:szCs w:val="44"/>
           <w:lang w:val="de-CH"/>
         </w:rPr>
-        <w:t>Kategorie: ${</w:t>
+        <w:t>Kategorie: ${category}</w:t>
       </w:r>
-      <w:proofErr w:type="spellStart"/>
-      <w:r>
+    </w:p>
+    <w:p>
+      <w:pPr>
         <w:rPr>
           <w:rFonts w:ascii="Century Gothic" w:hAnsi="Century Gothic"/>
           <w:sz w:val="44"/>
           <w:szCs w:val="44"/>
           <w:lang w:val="de-CH"/>
         </w:rPr>
-        <w:t>category</w:t>
-      </w:r>
-      <w:proofErr w:type="spellEnd"/>
+      </w:pPr>
       <w:r>
         <w:rPr>
           <w:rFonts w:ascii="Century Gothic" w:hAnsi="Century Gothic"/>
@@ -313,25 +255,6 @@
           <w:szCs w:val="44"/>
           <w:lang w:val="de-CH"/>
         </w:rPr>
-        <w:t>}</w:t>
-      </w:r>
-    </w:p>
-    <w:p>
-      <w:pPr>
-        <w:rPr>
-          <w:rFonts w:ascii="Century Gothic" w:hAnsi="Century Gothic"/>
-          <w:sz w:val="44"/>
-          <w:szCs w:val="44"/>
-          <w:lang w:val="de-CH"/>
-        </w:rPr>
-      </w:pPr>
-      <w:r>
-        <w:rPr>
-          <w:rFonts w:ascii="Century Gothic" w:hAnsi="Century Gothic"/>
-          <w:sz w:val="44"/>
-          <w:szCs w:val="44"/>
-          <w:lang w:val="de-CH"/>
-        </w:rPr>
         <w:t>Zeit: ${time}</w:t>
       </w:r>
     </w:p>
@@ -371,9 +294,8 @@
           <w:szCs w:val="28"/>
           <w:lang w:val="de-CH"/>
         </w:rPr>
-        <w:t>${</w:t>
+        <w:t>${firstname}, g</w:t>
       </w:r>
-      <w:proofErr w:type="spellStart"/>
       <w:r>
         <w:rPr>
           <w:rFonts w:ascii="Century Gothic" w:hAnsi="Century Gothic"/>
@@ -381,46 +303,7 @@
           <w:szCs w:val="28"/>
           <w:lang w:val="de-CH"/>
         </w:rPr>
-        <w:t>firstname</w:t>
-      </w:r>
-      <w:proofErr w:type="spellEnd"/>
-      <w:r>
-        <w:rPr>
-          <w:rFonts w:ascii="Century Gothic" w:hAnsi="Century Gothic"/>
-          <w:sz w:val="28"/>
-          <w:szCs w:val="28"/>
-          <w:lang w:val="de-CH"/>
-        </w:rPr>
-        <w:t>}, g</w:t>
-      </w:r>
-      <w:r>
-        <w:rPr>
-          <w:rFonts w:ascii="Century Gothic" w:hAnsi="Century Gothic"/>
-          <w:sz w:val="28"/>
-          <w:szCs w:val="28"/>
-          <w:lang w:val="de-CH"/>
-        </w:rPr>
-        <w:t xml:space="preserve">anz herzliche Gratulation zu dieser </w:t>
-      </w:r>
-      <w:proofErr w:type="gramStart"/>
-      <w:r>
-        <w:rPr>
-          <w:rFonts w:ascii="Century Gothic" w:hAnsi="Century Gothic"/>
-          <w:sz w:val="28"/>
-          <w:szCs w:val="28"/>
-          <w:lang w:val="de-CH"/>
-        </w:rPr>
-        <w:t>tollen</w:t>
-      </w:r>
-      <w:proofErr w:type="gramEnd"/>
-      <w:r>
-        <w:rPr>
-          <w:rFonts w:ascii="Century Gothic" w:hAnsi="Century Gothic"/>
-          <w:sz w:val="28"/>
-          <w:szCs w:val="28"/>
-          <w:lang w:val="de-CH"/>
-        </w:rPr>
-        <w:t xml:space="preserve"> Leistung!</w:t>
+        <w:t>anz herzliche Gratulation zu dieser tollen Leistung!</w:t>
       </w:r>
     </w:p>
     <w:p>
@@ -952,19 +835,8 @@
         <w:sz w:val="24"/>
         <w:szCs w:val="24"/>
       </w:rPr>
-      <w:t xml:space="preserve">Schule </w:t>
+      <w:t>Schule Ettiswil</w:t>
     </w:r>
-    <w:proofErr w:type="spellStart"/>
-    <w:r>
-      <w:rPr>
-        <w:rFonts w:ascii="BankGothic Md BT" w:hAnsi="BankGothic Md BT"/>
-        <w:b/>
-        <w:sz w:val="24"/>
-        <w:szCs w:val="24"/>
-      </w:rPr>
-      <w:t>Ettiswil</w:t>
-    </w:r>
-    <w:proofErr w:type="spellEnd"/>
   </w:p>
   <w:p>
     <w:pPr>

</xml_diff>